<commit_message>
IoT Hub instructions updated
</commit_message>
<xml_diff>
--- a/04_Azure/docs/IoTHub_Instructions.docx
+++ b/04_Azure/docs/IoTHub_Instructions.docx
@@ -105,7 +105,15 @@
         </w:numPr>
       </w:pPr>
       <w:r>
-        <w:t>Click on + icon put “iot Hub” in search box and click on “IoT Hub”</w:t>
+        <w:t>Click on + icon put “</w:t>
+      </w:r>
+      <w:proofErr w:type="spellStart"/>
+      <w:r>
+        <w:t>iot</w:t>
+      </w:r>
+      <w:proofErr w:type="spellEnd"/>
+      <w:r>
+        <w:t xml:space="preserve"> Hub” in search box and click on “IoT Hub”</w:t>
       </w:r>
     </w:p>
     <w:p>
@@ -267,7 +275,6 @@
         </w:numPr>
       </w:pPr>
       <w:r>
-        <w:lastRenderedPageBreak/>
         <w:t>Select Any IoT Hub name (1) and Pricing Tier (2)</w:t>
       </w:r>
     </w:p>
@@ -502,7 +509,6 @@
         </w:numPr>
       </w:pPr>
       <w:r>
-        <w:lastRenderedPageBreak/>
         <w:t>Go to new IoT Hub</w:t>
       </w:r>
     </w:p>
@@ -673,8 +679,6 @@
       <w:r>
         <w:t xml:space="preserve"> (1) and Save (2)</w:t>
       </w:r>
-      <w:bookmarkStart w:id="0" w:name="_GoBack"/>
-      <w:bookmarkEnd w:id="0"/>
     </w:p>
     <w:p>
       <w:pPr>
@@ -735,6 +739,357 @@
         </w:drawing>
       </w:r>
     </w:p>
+    <w:p>
+      <w:pPr>
+        <w:pStyle w:val="ListParagraph"/>
+        <w:ind w:left="1440"/>
+      </w:pPr>
+    </w:p>
+    <w:p>
+      <w:pPr>
+        <w:pStyle w:val="ListParagraph"/>
+        <w:numPr>
+          <w:ilvl w:val="0"/>
+          <w:numId w:val="2"/>
+        </w:numPr>
+      </w:pPr>
+      <w:r>
+        <w:t>Get Shared Access Signature (SAS)</w:t>
+      </w:r>
+    </w:p>
+    <w:p>
+      <w:pPr>
+        <w:pStyle w:val="ListParagraph"/>
+        <w:numPr>
+          <w:ilvl w:val="1"/>
+          <w:numId w:val="2"/>
+        </w:numPr>
+      </w:pPr>
+      <w:r>
+        <w:t xml:space="preserve">Device Explorer </w:t>
+      </w:r>
+      <w:hyperlink r:id="rId15" w:history="1">
+        <w:r>
+          <w:rPr>
+            <w:rStyle w:val="Hyperlink"/>
+          </w:rPr>
+          <w:t>https://github.com/Azure/azure-iot-sdk-csharp/tree/master/tools/DeviceExplorer</w:t>
+        </w:r>
+      </w:hyperlink>
+    </w:p>
+    <w:p>
+      <w:pPr>
+        <w:pStyle w:val="ListParagraph"/>
+        <w:numPr>
+          <w:ilvl w:val="1"/>
+          <w:numId w:val="2"/>
+        </w:numPr>
+      </w:pPr>
+      <w:r>
+        <w:t>Download:</w:t>
+      </w:r>
+      <w:r>
+        <w:t xml:space="preserve">  </w:t>
+      </w:r>
+      <w:hyperlink r:id="rId16" w:history="1">
+        <w:r>
+          <w:rPr>
+            <w:rStyle w:val="Hyperlink"/>
+            <w:noProof/>
+          </w:rPr>
+          <w:t>https://github.com/Azure/azure-iot-sdk-csharp/releases</w:t>
+        </w:r>
+      </w:hyperlink>
+    </w:p>
+    <w:p>
+      <w:pPr>
+        <w:pStyle w:val="ListParagraph"/>
+        <w:ind w:left="1440"/>
+      </w:pPr>
+    </w:p>
+    <w:p>
+      <w:pPr>
+        <w:pStyle w:val="ListParagraph"/>
+        <w:ind w:left="1440"/>
+      </w:pPr>
+      <w:r>
+        <w:rPr>
+          <w:noProof/>
+        </w:rPr>
+        <w:t xml:space="preserve">        </w:t>
+      </w:r>
+      <w:r>
+        <w:rPr>
+          <w:noProof/>
+        </w:rPr>
+        <w:drawing>
+          <wp:inline distT="0" distB="0" distL="0" distR="0" wp14:anchorId="31704695" wp14:editId="5C8BE06E">
+            <wp:extent cx="3484924" cy="1851418"/>
+            <wp:effectExtent l="0" t="0" r="1270" b="0"/>
+            <wp:docPr id="11" name="Picture 11"/>
+            <wp:cNvGraphicFramePr>
+              <a:graphicFrameLocks xmlns:a="http://schemas.openxmlformats.org/drawingml/2006/main" noChangeAspect="1"/>
+            </wp:cNvGraphicFramePr>
+            <a:graphic xmlns:a="http://schemas.openxmlformats.org/drawingml/2006/main">
+              <a:graphicData uri="http://schemas.openxmlformats.org/drawingml/2006/picture">
+                <pic:pic xmlns:pic="http://schemas.openxmlformats.org/drawingml/2006/picture">
+                  <pic:nvPicPr>
+                    <pic:cNvPr id="1" name=""/>
+                    <pic:cNvPicPr/>
+                  </pic:nvPicPr>
+                  <pic:blipFill>
+                    <a:blip r:embed="rId17"/>
+                    <a:stretch>
+                      <a:fillRect/>
+                    </a:stretch>
+                  </pic:blipFill>
+                  <pic:spPr>
+                    <a:xfrm>
+                      <a:off x="0" y="0"/>
+                      <a:ext cx="3495829" cy="1857211"/>
+                    </a:xfrm>
+                    <a:prstGeom prst="rect">
+                      <a:avLst/>
+                    </a:prstGeom>
+                  </pic:spPr>
+                </pic:pic>
+              </a:graphicData>
+            </a:graphic>
+          </wp:inline>
+        </w:drawing>
+      </w:r>
+    </w:p>
+    <w:p>
+      <w:pPr>
+        <w:pStyle w:val="ListParagraph"/>
+        <w:numPr>
+          <w:ilvl w:val="1"/>
+          <w:numId w:val="2"/>
+        </w:numPr>
+      </w:pPr>
+      <w:r>
+        <w:t>Get IoT Hub Connection string</w:t>
+      </w:r>
+    </w:p>
+    <w:p>
+      <w:pPr>
+        <w:pStyle w:val="ListParagraph"/>
+        <w:ind w:left="1440"/>
+      </w:pPr>
+      <w:r>
+        <w:t xml:space="preserve">Click in Sequence: (1)&gt; (2) &gt; Copy connection string – primary key (3) </w:t>
+      </w:r>
+    </w:p>
+    <w:p>
+      <w:pPr>
+        <w:pStyle w:val="ListParagraph"/>
+        <w:ind w:left="1440"/>
+      </w:pPr>
+      <w:r>
+        <w:rPr>
+          <w:noProof/>
+        </w:rPr>
+        <w:drawing>
+          <wp:inline distT="0" distB="0" distL="0" distR="0">
+            <wp:extent cx="4652580" cy="2471925"/>
+            <wp:effectExtent l="0" t="0" r="0" b="5080"/>
+            <wp:docPr id="12" name="Picture 12"/>
+            <wp:cNvGraphicFramePr>
+              <a:graphicFrameLocks xmlns:a="http://schemas.openxmlformats.org/drawingml/2006/main" noChangeAspect="1"/>
+            </wp:cNvGraphicFramePr>
+            <a:graphic xmlns:a="http://schemas.openxmlformats.org/drawingml/2006/main">
+              <a:graphicData uri="http://schemas.openxmlformats.org/drawingml/2006/picture">
+                <pic:pic xmlns:pic="http://schemas.openxmlformats.org/drawingml/2006/picture">
+                  <pic:nvPicPr>
+                    <pic:cNvPr id="0" name="Picture 1"/>
+                    <pic:cNvPicPr>
+                      <a:picLocks noChangeAspect="1" noChangeArrowheads="1"/>
+                    </pic:cNvPicPr>
+                  </pic:nvPicPr>
+                  <pic:blipFill>
+                    <a:blip r:embed="rId18" cstate="print">
+                      <a:extLst>
+                        <a:ext uri="{28A0092B-C50C-407E-A947-70E740481C1C}">
+                          <a14:useLocalDpi xmlns:a14="http://schemas.microsoft.com/office/drawing/2010/main" val="0"/>
+                        </a:ext>
+                      </a:extLst>
+                    </a:blip>
+                    <a:srcRect/>
+                    <a:stretch>
+                      <a:fillRect/>
+                    </a:stretch>
+                  </pic:blipFill>
+                  <pic:spPr bwMode="auto">
+                    <a:xfrm>
+                      <a:off x="0" y="0"/>
+                      <a:ext cx="4655437" cy="2473443"/>
+                    </a:xfrm>
+                    <a:prstGeom prst="rect">
+                      <a:avLst/>
+                    </a:prstGeom>
+                    <a:noFill/>
+                    <a:ln>
+                      <a:noFill/>
+                    </a:ln>
+                  </pic:spPr>
+                </pic:pic>
+              </a:graphicData>
+            </a:graphic>
+          </wp:inline>
+        </w:drawing>
+      </w:r>
+    </w:p>
+    <w:p>
+      <w:pPr>
+        <w:pStyle w:val="ListParagraph"/>
+        <w:ind w:left="1440"/>
+      </w:pPr>
+    </w:p>
+    <w:p>
+      <w:pPr>
+        <w:pStyle w:val="ListParagraph"/>
+        <w:numPr>
+          <w:ilvl w:val="1"/>
+          <w:numId w:val="2"/>
+        </w:numPr>
+      </w:pPr>
+      <w:r>
+        <w:t xml:space="preserve">Follow Sequence </w:t>
+      </w:r>
+    </w:p>
+    <w:p>
+      <w:pPr>
+        <w:pStyle w:val="ListParagraph"/>
+        <w:numPr>
+          <w:ilvl w:val="3"/>
+          <w:numId w:val="2"/>
+        </w:numPr>
+      </w:pPr>
+      <w:r>
+        <w:t>Select tab</w:t>
+      </w:r>
+    </w:p>
+    <w:p>
+      <w:pPr>
+        <w:pStyle w:val="ListParagraph"/>
+        <w:numPr>
+          <w:ilvl w:val="3"/>
+          <w:numId w:val="2"/>
+        </w:numPr>
+      </w:pPr>
+      <w:r>
+        <w:t xml:space="preserve">Past connection string </w:t>
+      </w:r>
+      <w:r>
+        <w:t>-primary</w:t>
+      </w:r>
+    </w:p>
+    <w:p>
+      <w:pPr>
+        <w:pStyle w:val="ListParagraph"/>
+        <w:numPr>
+          <w:ilvl w:val="3"/>
+          <w:numId w:val="2"/>
+        </w:numPr>
+      </w:pPr>
+      <w:r>
+        <w:t>Click update</w:t>
+      </w:r>
+    </w:p>
+    <w:p>
+      <w:pPr>
+        <w:pStyle w:val="ListParagraph"/>
+        <w:numPr>
+          <w:ilvl w:val="3"/>
+          <w:numId w:val="2"/>
+        </w:numPr>
+      </w:pPr>
+      <w:r>
+        <w:t>Click Generate SAS</w:t>
+      </w:r>
+    </w:p>
+    <w:p>
+      <w:pPr>
+        <w:pStyle w:val="ListParagraph"/>
+        <w:numPr>
+          <w:ilvl w:val="3"/>
+          <w:numId w:val="2"/>
+        </w:numPr>
+      </w:pPr>
+      <w:r>
+        <w:t>Copy SAS</w:t>
+      </w:r>
+    </w:p>
+    <w:p>
+      <w:pPr>
+        <w:pStyle w:val="ListParagraph"/>
+        <w:numPr>
+          <w:ilvl w:val="1"/>
+          <w:numId w:val="2"/>
+        </w:numPr>
+      </w:pPr>
+    </w:p>
+    <w:p>
+      <w:pPr>
+        <w:pStyle w:val="ListParagraph"/>
+        <w:ind w:left="1440"/>
+      </w:pPr>
+      <w:bookmarkStart w:id="0" w:name="_GoBack"/>
+      <w:bookmarkEnd w:id="0"/>
+      <w:r>
+        <w:rPr>
+          <w:noProof/>
+        </w:rPr>
+        <w:drawing>
+          <wp:inline distT="0" distB="0" distL="0" distR="0">
+            <wp:extent cx="4722646" cy="4232043"/>
+            <wp:effectExtent l="0" t="0" r="1905" b="0"/>
+            <wp:docPr id="13" name="Picture 13"/>
+            <wp:cNvGraphicFramePr>
+              <a:graphicFrameLocks xmlns:a="http://schemas.openxmlformats.org/drawingml/2006/main" noChangeAspect="1"/>
+            </wp:cNvGraphicFramePr>
+            <a:graphic xmlns:a="http://schemas.openxmlformats.org/drawingml/2006/main">
+              <a:graphicData uri="http://schemas.openxmlformats.org/drawingml/2006/picture">
+                <pic:pic xmlns:pic="http://schemas.openxmlformats.org/drawingml/2006/picture">
+                  <pic:nvPicPr>
+                    <pic:cNvPr id="0" name="Picture 2"/>
+                    <pic:cNvPicPr>
+                      <a:picLocks noChangeAspect="1" noChangeArrowheads="1"/>
+                    </pic:cNvPicPr>
+                  </pic:nvPicPr>
+                  <pic:blipFill>
+                    <a:blip r:embed="rId19" cstate="print">
+                      <a:extLst>
+                        <a:ext uri="{28A0092B-C50C-407E-A947-70E740481C1C}">
+                          <a14:useLocalDpi xmlns:a14="http://schemas.microsoft.com/office/drawing/2010/main" val="0"/>
+                        </a:ext>
+                      </a:extLst>
+                    </a:blip>
+                    <a:srcRect/>
+                    <a:stretch>
+                      <a:fillRect/>
+                    </a:stretch>
+                  </pic:blipFill>
+                  <pic:spPr bwMode="auto">
+                    <a:xfrm>
+                      <a:off x="0" y="0"/>
+                      <a:ext cx="4732931" cy="4241260"/>
+                    </a:xfrm>
+                    <a:prstGeom prst="rect">
+                      <a:avLst/>
+                    </a:prstGeom>
+                    <a:noFill/>
+                    <a:ln>
+                      <a:noFill/>
+                    </a:ln>
+                  </pic:spPr>
+                </pic:pic>
+              </a:graphicData>
+            </a:graphic>
+          </wp:inline>
+        </w:drawing>
+      </w:r>
+    </w:p>
     <w:sectPr>
       <w:pgSz w:w="12240" w:h="15840"/>
       <w:pgMar w:top="720" w:right="720" w:bottom="720" w:left="720" w:header="720" w:footer="720" w:gutter="0"/>
@@ -839,7 +1194,7 @@
   <w:abstractNum w:abstractNumId="1" w15:restartNumberingAfterBreak="0">
     <w:nsid w:val="0EFD3041"/>
     <w:multiLevelType w:val="hybridMultilevel"/>
-    <w:tmpl w:val="216A5964"/>
+    <w:tmpl w:val="41EEC7C4"/>
     <w:lvl w:ilvl="0" w:tplc="0409000F">
       <w:start w:val="1"/>
       <w:numFmt w:val="decimal"/>
@@ -870,14 +1225,17 @@
         <w:ind w:left="2160" w:hanging="180"/>
       </w:pPr>
     </w:lvl>
-    <w:lvl w:ilvl="3" w:tplc="0409000F" w:tentative="1">
+    <w:lvl w:ilvl="3" w:tplc="5A640046">
       <w:start w:val="1"/>
       <w:numFmt w:val="decimal"/>
-      <w:lvlText w:val="%4."/>
+      <w:lvlText w:val="%4-"/>
       <w:lvlJc w:val="left"/>
       <w:pPr>
         <w:ind w:left="2880" w:hanging="360"/>
       </w:pPr>
+      <w:rPr>
+        <w:rFonts w:hint="default"/>
+      </w:rPr>
     </w:lvl>
     <w:lvl w:ilvl="4" w:tplc="04090019" w:tentative="1">
       <w:start w:val="1"/>

</xml_diff>